<commit_message>
ESTOS SON ALGUNAS MEJORAS HECHAS EN LA DOCUMENTACION
</commit_message>
<xml_diff>
--- a/MANUAL DE PROGRAMADOR.docx
+++ b/MANUAL DE PROGRAMADOR.docx
@@ -105,7 +105,7 @@
       <w:r>
         <w:rPr>
           <w:noProof/>
-          <w:lang w:val="es-ES" w:eastAsia="es-ES"/>
+          <w:lang w:eastAsia="es-PE"/>
         </w:rPr>
         <w:drawing>
           <wp:inline distT="0" distB="0" distL="0" distR="0">
@@ -337,7 +337,7 @@
       <w:r>
         <w:rPr>
           <w:noProof/>
-          <w:lang w:val="es-ES" w:eastAsia="es-ES"/>
+          <w:lang w:eastAsia="es-PE"/>
         </w:rPr>
         <w:drawing>
           <wp:inline distT="0" distB="0" distL="0" distR="0" wp14:anchorId="6347DE29" wp14:editId="5722AEEC">
@@ -421,7 +421,7 @@
       <w:r>
         <w:rPr>
           <w:noProof/>
-          <w:lang w:val="es-ES" w:eastAsia="es-ES"/>
+          <w:lang w:eastAsia="es-PE"/>
         </w:rPr>
         <w:lastRenderedPageBreak/>
         <w:drawing>
@@ -506,7 +506,7 @@
       <w:r>
         <w:rPr>
           <w:noProof/>
-          <w:lang w:val="es-ES" w:eastAsia="es-ES"/>
+          <w:lang w:eastAsia="es-PE"/>
         </w:rPr>
         <w:drawing>
           <wp:inline distT="0" distB="0" distL="0" distR="0">
@@ -610,7 +610,7 @@
       <w:r>
         <w:rPr>
           <w:noProof/>
-          <w:lang w:val="es-ES" w:eastAsia="es-ES"/>
+          <w:lang w:eastAsia="es-PE"/>
         </w:rPr>
         <w:drawing>
           <wp:inline distT="0" distB="0" distL="0" distR="0" wp14:anchorId="6C9836CA" wp14:editId="267AD9B2">
@@ -694,7 +694,7 @@
       <w:r>
         <w:rPr>
           <w:noProof/>
-          <w:lang w:val="es-ES" w:eastAsia="es-ES"/>
+          <w:lang w:eastAsia="es-PE"/>
         </w:rPr>
         <w:drawing>
           <wp:inline distT="0" distB="0" distL="0" distR="0">
@@ -793,7 +793,7 @@
       <w:r>
         <w:rPr>
           <w:noProof/>
-          <w:lang w:val="es-ES" w:eastAsia="es-ES"/>
+          <w:lang w:eastAsia="es-PE"/>
         </w:rPr>
         <w:drawing>
           <wp:inline distT="0" distB="0" distL="0" distR="0">
@@ -887,7 +887,7 @@
       <w:r>
         <w:rPr>
           <w:noProof/>
-          <w:lang w:val="es-ES" w:eastAsia="es-ES"/>
+          <w:lang w:eastAsia="es-PE"/>
         </w:rPr>
         <w:drawing>
           <wp:inline distT="0" distB="0" distL="0" distR="0">
@@ -977,7 +977,7 @@
       <w:r>
         <w:rPr>
           <w:noProof/>
-          <w:lang w:val="es-ES" w:eastAsia="es-ES"/>
+          <w:lang w:eastAsia="es-PE"/>
         </w:rPr>
         <w:drawing>
           <wp:inline distT="0" distB="0" distL="0" distR="0">
@@ -1061,7 +1061,7 @@
       <w:r>
         <w:rPr>
           <w:noProof/>
-          <w:lang w:val="es-ES" w:eastAsia="es-ES"/>
+          <w:lang w:eastAsia="es-PE"/>
         </w:rPr>
         <w:drawing>
           <wp:inline distT="0" distB="0" distL="0" distR="0">
@@ -1699,7 +1699,7 @@
       <w:r>
         <w:rPr>
           <w:noProof/>
-          <w:lang w:val="es-ES" w:eastAsia="es-ES"/>
+          <w:lang w:eastAsia="es-PE"/>
         </w:rPr>
         <w:drawing>
           <wp:anchor distT="0" distB="0" distL="114300" distR="114300" simplePos="0" relativeHeight="251696128" behindDoc="0" locked="0" layoutInCell="1" allowOverlap="1" wp14:anchorId="599A39D5" wp14:editId="0CA998DE">
@@ -1802,7 +1802,7 @@
       <w:r>
         <w:rPr>
           <w:noProof/>
-          <w:lang w:val="es-ES" w:eastAsia="es-ES"/>
+          <w:lang w:eastAsia="es-PE"/>
         </w:rPr>
         <w:lastRenderedPageBreak/>
         <w:drawing>
@@ -2101,7 +2101,7 @@
       <w:r>
         <w:rPr>
           <w:noProof/>
-          <w:lang w:val="es-ES" w:eastAsia="es-ES"/>
+          <w:lang w:eastAsia="es-PE"/>
         </w:rPr>
         <w:drawing>
           <wp:anchor distT="0" distB="0" distL="114300" distR="114300" simplePos="0" relativeHeight="251629568" behindDoc="1" locked="0" layoutInCell="1" allowOverlap="1" wp14:anchorId="179D76E2" wp14:editId="0EE6848F">
@@ -2213,7 +2213,7 @@
       <w:r>
         <w:rPr>
           <w:noProof/>
-          <w:lang w:val="es-ES" w:eastAsia="es-ES"/>
+          <w:lang w:eastAsia="es-PE"/>
         </w:rPr>
         <mc:AlternateContent>
           <mc:Choice Requires="wps">
@@ -2275,7 +2275,7 @@
           </mc:Choice>
           <mc:Fallback>
             <w:pict>
-              <v:shapetype w14:anchorId="7BB36906" id="_x0000_t68" coordsize="21600,21600" o:spt="68" adj="5400,5400" path="m0@0l@1@0@1,21600@2,21600@2@0,21600@0,10800,xe">
+              <v:shapetype w14:anchorId="573AF5C6" id="_x0000_t68" coordsize="21600,21600" o:spt="68" adj="5400,5400" path="m0@0l@1@0@1,21600@2,21600@2@0,21600@0,10800,xe">
                 <v:stroke joinstyle="miter"/>
                 <v:formulas>
                   <v:f eqn="val #0"/>
@@ -2373,7 +2373,7 @@
       <w:r>
         <w:rPr>
           <w:noProof/>
-          <w:lang w:val="es-ES" w:eastAsia="es-ES"/>
+          <w:lang w:eastAsia="es-PE"/>
         </w:rPr>
         <w:drawing>
           <wp:anchor distT="0" distB="0" distL="114300" distR="114300" simplePos="0" relativeHeight="251630592" behindDoc="0" locked="0" layoutInCell="1" allowOverlap="1" wp14:anchorId="22717B8D" wp14:editId="769D8E8F">
@@ -2448,7 +2448,7 @@
       <w:r>
         <w:rPr>
           <w:noProof/>
-          <w:lang w:val="es-ES" w:eastAsia="es-ES"/>
+          <w:lang w:eastAsia="es-PE"/>
         </w:rPr>
         <mc:AlternateContent>
           <mc:Choice Requires="wps">
@@ -2647,7 +2647,7 @@
       <w:r>
         <w:rPr>
           <w:noProof/>
-          <w:lang w:val="es-ES" w:eastAsia="es-ES"/>
+          <w:lang w:eastAsia="es-PE"/>
         </w:rPr>
         <mc:AlternateContent>
           <mc:Choice Requires="wps">
@@ -2709,7 +2709,7 @@
           </mc:Choice>
           <mc:Fallback>
             <w:pict>
-              <v:shapetype w14:anchorId="7130AF59" id="_x0000_t67" coordsize="21600,21600" o:spt="67" adj="16200,5400" path="m0@0l@1@0@1,0@2,0@2@0,21600@0,10800,21600xe">
+              <v:shapetype w14:anchorId="69E8DD46" id="_x0000_t67" coordsize="21600,21600" o:spt="67" adj="16200,5400" path="m0@0l@1@0@1,0@2,0@2@0,21600@0,10800,21600xe">
                 <v:stroke joinstyle="miter"/>
                 <v:formulas>
                   <v:f eqn="val #0"/>
@@ -2820,7 +2820,7 @@
       <w:r>
         <w:rPr>
           <w:noProof/>
-          <w:lang w:val="es-ES" w:eastAsia="es-ES"/>
+          <w:lang w:eastAsia="es-PE"/>
         </w:rPr>
         <w:drawing>
           <wp:anchor distT="0" distB="0" distL="114300" distR="114300" simplePos="0" relativeHeight="251644928" behindDoc="1" locked="0" layoutInCell="1" allowOverlap="1" wp14:anchorId="23596539" wp14:editId="378D1027">
@@ -2960,7 +2960,7 @@
       <w:r>
         <w:rPr>
           <w:noProof/>
-          <w:lang w:val="es-ES" w:eastAsia="es-ES"/>
+          <w:lang w:eastAsia="es-PE"/>
         </w:rPr>
         <mc:AlternateContent>
           <mc:Choice Requires="wps">
@@ -3070,7 +3070,7 @@
       <w:r>
         <w:rPr>
           <w:noProof/>
-          <w:lang w:val="es-ES" w:eastAsia="es-ES"/>
+          <w:lang w:eastAsia="es-PE"/>
         </w:rPr>
         <mc:AlternateContent>
           <mc:Choice Requires="wps">
@@ -3129,7 +3129,7 @@
           </mc:Choice>
           <mc:Fallback>
             <w:pict>
-              <v:shapetype w14:anchorId="70CC62CF" id="_x0000_t66" coordsize="21600,21600" o:spt="66" adj="5400,5400" path="m@0,l@0@1,21600@1,21600@2@0@2@0,21600,,10800xe">
+              <v:shapetype w14:anchorId="1B6813E4" id="_x0000_t66" coordsize="21600,21600" o:spt="66" adj="5400,5400" path="m@0,l@0@1,21600@1,21600@2@0@2@0,21600,,10800xe">
                 <v:stroke joinstyle="miter"/>
                 <v:formulas>
                   <v:f eqn="val #0"/>
@@ -3196,7 +3196,7 @@
       <w:r>
         <w:rPr>
           <w:noProof/>
-          <w:lang w:val="es-ES" w:eastAsia="es-ES"/>
+          <w:lang w:eastAsia="es-PE"/>
         </w:rPr>
         <mc:AlternateContent>
           <mc:Choice Requires="wps">
@@ -3261,7 +3261,7 @@
           </mc:Choice>
           <mc:Fallback>
             <w:pict>
-              <v:shape w14:anchorId="4A5D1477" id="Flecha abajo 48" o:spid="_x0000_s1026" type="#_x0000_t67" style="position:absolute;margin-left:242.1pt;margin-top:239.8pt;width:15.9pt;height:44.1pt;rotation:3587674fd;z-index:251628544;visibility:visible;mso-wrap-style:square;mso-width-percent:0;mso-height-percent:0;mso-wrap-distance-left:9pt;mso-wrap-distance-top:0;mso-wrap-distance-right:9pt;mso-wrap-distance-bottom:0;mso-position-horizontal:absolute;mso-position-horizontal-relative:text;mso-position-vertical:absolute;mso-position-vertical-relative:text;mso-width-percent:0;mso-height-percent:0;mso-width-relative:margin;mso-height-relative:margin;v-text-anchor:middle" o:gfxdata="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" adj="17703" fillcolor="#506329 [1638]" stroked="f">
+              <v:shape w14:anchorId="1500C01C" id="Flecha abajo 48" o:spid="_x0000_s1026" type="#_x0000_t67" style="position:absolute;margin-left:242.1pt;margin-top:239.8pt;width:15.9pt;height:44.1pt;rotation:3587674fd;z-index:251628544;visibility:visible;mso-wrap-style:square;mso-width-percent:0;mso-height-percent:0;mso-wrap-distance-left:9pt;mso-wrap-distance-top:0;mso-wrap-distance-right:9pt;mso-wrap-distance-bottom:0;mso-position-horizontal:absolute;mso-position-horizontal-relative:text;mso-position-vertical:absolute;mso-position-vertical-relative:text;mso-width-percent:0;mso-height-percent:0;mso-width-relative:margin;mso-height-relative:margin;v-text-anchor:middle" o:gfxdata="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" adj="17703" fillcolor="#506329 [1638]" stroked="f">
                 <v:fill color2="#93b64c [3014]" rotate="t" angle="180" colors="0 #769535;52429f #9bc348;1 #9cc746" focus="100%" type="gradient">
                   <o:fill v:ext="view" type="gradientUnscaled"/>
                 </v:fill>
@@ -3274,7 +3274,7 @@
       <w:r>
         <w:rPr>
           <w:noProof/>
-          <w:lang w:val="es-ES" w:eastAsia="es-ES"/>
+          <w:lang w:eastAsia="es-PE"/>
         </w:rPr>
         <w:drawing>
           <wp:anchor distT="0" distB="0" distL="114300" distR="114300" simplePos="0" relativeHeight="251622400" behindDoc="0" locked="0" layoutInCell="1" allowOverlap="1" wp14:anchorId="75A286C8" wp14:editId="77199A31">
@@ -3352,7 +3352,7 @@
       <w:r>
         <w:rPr>
           <w:noProof/>
-          <w:lang w:val="es-ES" w:eastAsia="es-ES"/>
+          <w:lang w:eastAsia="es-PE"/>
         </w:rPr>
         <mc:AlternateContent>
           <mc:Choice Requires="wps">
@@ -3488,7 +3488,7 @@
       <w:r>
         <w:rPr>
           <w:noProof/>
-          <w:lang w:val="es-ES" w:eastAsia="es-ES"/>
+          <w:lang w:eastAsia="es-PE"/>
         </w:rPr>
         <mc:AlternateContent>
           <mc:Choice Requires="wps">
@@ -3607,7 +3607,7 @@
       <w:r>
         <w:rPr>
           <w:noProof/>
-          <w:lang w:val="es-ES" w:eastAsia="es-ES"/>
+          <w:lang w:eastAsia="es-PE"/>
         </w:rPr>
         <mc:AlternateContent>
           <mc:Choice Requires="wps">
@@ -3666,7 +3666,7 @@
           </mc:Choice>
           <mc:Fallback>
             <w:pict>
-              <v:shape w14:anchorId="65FA15EB" id="Flecha abajo 37" o:spid="_x0000_s1026" type="#_x0000_t67" style="position:absolute;margin-left:79.2pt;margin-top:236.9pt;width:18.75pt;height:26.25pt;z-index:251648000;visibility:visible;mso-wrap-style:square;mso-wrap-distance-left:9pt;mso-wrap-distance-top:0;mso-wrap-distance-right:9pt;mso-wrap-distance-bottom:0;mso-position-horizontal:absolute;mso-position-horizontal-relative:text;mso-position-vertical:absolute;mso-position-vertical-relative:text;v-text-anchor:middle" o:gfxdata="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" adj="13886" fillcolor="#506329 [1638]" stroked="f">
+              <v:shape w14:anchorId="7405C34A" id="Flecha abajo 37" o:spid="_x0000_s1026" type="#_x0000_t67" style="position:absolute;margin-left:79.2pt;margin-top:236.9pt;width:18.75pt;height:26.25pt;z-index:251648000;visibility:visible;mso-wrap-style:square;mso-wrap-distance-left:9pt;mso-wrap-distance-top:0;mso-wrap-distance-right:9pt;mso-wrap-distance-bottom:0;mso-position-horizontal:absolute;mso-position-horizontal-relative:text;mso-position-vertical:absolute;mso-position-vertical-relative:text;v-text-anchor:middle" o:gfxdata="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" adj="13886" fillcolor="#506329 [1638]" stroked="f">
                 <v:fill color2="#93b64c [3014]" rotate="t" angle="180" colors="0 #769535;52429f #9bc348;1 #9cc746" focus="100%" type="gradient">
                   <o:fill v:ext="view" type="gradientUnscaled"/>
                 </v:fill>
@@ -3710,7 +3710,7 @@
       <w:r>
         <w:rPr>
           <w:noProof/>
-          <w:lang w:val="es-ES" w:eastAsia="es-ES"/>
+          <w:lang w:eastAsia="es-PE"/>
         </w:rPr>
         <w:lastRenderedPageBreak/>
         <w:drawing>
@@ -3882,7 +3882,7 @@
       <w:r>
         <w:rPr>
           <w:noProof/>
-          <w:lang w:val="es-ES" w:eastAsia="es-ES"/>
+          <w:lang w:eastAsia="es-PE"/>
         </w:rPr>
         <mc:AlternateContent>
           <mc:Choice Requires="wps">
@@ -3992,7 +3992,7 @@
       <w:r>
         <w:rPr>
           <w:noProof/>
-          <w:lang w:val="es-ES" w:eastAsia="es-ES"/>
+          <w:lang w:eastAsia="es-PE"/>
         </w:rPr>
         <mc:AlternateContent>
           <mc:Choice Requires="wps">
@@ -4060,7 +4060,7 @@
           </mc:Choice>
           <mc:Fallback>
             <w:pict>
-              <v:shapetype w14:anchorId="6E11B722" id="_x0000_t93" coordsize="21600,21600" o:spt="93" adj="16200,5400" path="m@0,l@0@1,3375@1,3375@2@0@2@0,21600,21600,10800xem1350@1l1350@2,2700@2,2700@1xem0@1l0@2,675@2,675@1xe">
+              <v:shapetype w14:anchorId="49373087" id="_x0000_t93" coordsize="21600,21600" o:spt="93" adj="16200,5400" path="m@0,l@0@1,3375@1,3375@2@0@2@0,21600,21600,10800xem1350@1l1350@2,2700@2,2700@1xem0@1l0@2,675@2,675@1xe">
                 <v:stroke joinstyle="miter"/>
                 <v:formulas>
                   <v:f eqn="val #0"/>
@@ -4089,7 +4089,7 @@
       <w:r>
         <w:rPr>
           <w:noProof/>
-          <w:lang w:val="es-ES" w:eastAsia="es-ES"/>
+          <w:lang w:eastAsia="es-PE"/>
         </w:rPr>
         <w:drawing>
           <wp:anchor distT="0" distB="0" distL="114300" distR="114300" simplePos="0" relativeHeight="251634688" behindDoc="0" locked="0" layoutInCell="1" allowOverlap="1" wp14:anchorId="76965D60" wp14:editId="01892B8F">
@@ -4195,7 +4195,7 @@
       <w:r>
         <w:rPr>
           <w:noProof/>
-          <w:lang w:val="es-ES" w:eastAsia="es-ES"/>
+          <w:lang w:eastAsia="es-PE"/>
         </w:rPr>
         <w:lastRenderedPageBreak/>
         <w:drawing>
@@ -4318,7 +4318,7 @@
       <w:r>
         <w:rPr>
           <w:noProof/>
-          <w:lang w:val="es-ES" w:eastAsia="es-ES"/>
+          <w:lang w:eastAsia="es-PE"/>
         </w:rPr>
         <mc:AlternateContent>
           <mc:Choice Requires="wps">
@@ -4380,7 +4380,7 @@
           </mc:Choice>
           <mc:Fallback>
             <w:pict>
-              <v:shape w14:anchorId="1260949E" id="Flecha abajo 49" o:spid="_x0000_s1026" type="#_x0000_t67" style="position:absolute;margin-left:123.3pt;margin-top:21.2pt;width:30.75pt;height:181pt;rotation:-2055644fd;z-index:251638784;visibility:visible;mso-wrap-style:square;mso-height-percent:0;mso-wrap-distance-left:9pt;mso-wrap-distance-top:0;mso-wrap-distance-right:9pt;mso-wrap-distance-bottom:0;mso-position-horizontal:absolute;mso-position-horizontal-relative:text;mso-position-vertical:absolute;mso-position-vertical-relative:text;mso-height-percent:0;mso-height-relative:margin;v-text-anchor:middle" o:gfxdata="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" adj="19765" fillcolor="#506329 [1638]" stroked="f">
+              <v:shape w14:anchorId="74617A1A" id="Flecha abajo 49" o:spid="_x0000_s1026" type="#_x0000_t67" style="position:absolute;margin-left:123.3pt;margin-top:21.2pt;width:30.75pt;height:181pt;rotation:-2055644fd;z-index:251638784;visibility:visible;mso-wrap-style:square;mso-height-percent:0;mso-wrap-distance-left:9pt;mso-wrap-distance-top:0;mso-wrap-distance-right:9pt;mso-wrap-distance-bottom:0;mso-position-horizontal:absolute;mso-position-horizontal-relative:text;mso-position-vertical:absolute;mso-position-vertical-relative:text;mso-height-percent:0;mso-height-relative:margin;v-text-anchor:middle" o:gfxdata="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" adj="19765" fillcolor="#506329 [1638]" stroked="f">
                 <v:fill color2="#93b64c [3014]" rotate="t" angle="180" colors="0 #769535;52429f #9bc348;1 #9cc746" focus="100%" type="gradient">
                   <o:fill v:ext="view" type="gradientUnscaled"/>
                 </v:fill>
@@ -4469,7 +4469,7 @@
       <w:r>
         <w:rPr>
           <w:noProof/>
-          <w:lang w:val="es-ES" w:eastAsia="es-ES"/>
+          <w:lang w:eastAsia="es-PE"/>
         </w:rPr>
         <w:drawing>
           <wp:anchor distT="0" distB="0" distL="114300" distR="114300" simplePos="0" relativeHeight="251637760" behindDoc="0" locked="0" layoutInCell="1" allowOverlap="1" wp14:anchorId="71155E30" wp14:editId="5BCB3C37">
@@ -4634,7 +4634,7 @@
       <w:r>
         <w:rPr>
           <w:noProof/>
-          <w:lang w:val="es-ES" w:eastAsia="es-ES"/>
+          <w:lang w:eastAsia="es-PE"/>
         </w:rPr>
         <mc:AlternateContent>
           <mc:Choice Requires="wps">
@@ -4741,7 +4741,7 @@
       <w:r>
         <w:rPr>
           <w:noProof/>
-          <w:lang w:val="es-ES" w:eastAsia="es-ES"/>
+          <w:lang w:eastAsia="es-PE"/>
         </w:rPr>
         <w:drawing>
           <wp:anchor distT="0" distB="0" distL="114300" distR="114300" simplePos="0" relativeHeight="251632640" behindDoc="0" locked="0" layoutInCell="1" allowOverlap="1" wp14:anchorId="1ADFD41A" wp14:editId="17D8B400">
@@ -4916,7 +4916,7 @@
       <w:r>
         <w:rPr>
           <w:noProof/>
-          <w:lang w:val="es-ES" w:eastAsia="es-ES"/>
+          <w:lang w:eastAsia="es-PE"/>
         </w:rPr>
         <w:drawing>
           <wp:anchor distT="0" distB="0" distL="114300" distR="114300" simplePos="0" relativeHeight="251639808" behindDoc="0" locked="0" layoutInCell="1" allowOverlap="1" wp14:anchorId="7CCD031A" wp14:editId="5FFD09FC">
@@ -5050,7 +5050,7 @@
       <w:r>
         <w:rPr>
           <w:noProof/>
-          <w:lang w:val="es-ES" w:eastAsia="es-ES"/>
+          <w:lang w:eastAsia="es-PE"/>
         </w:rPr>
         <mc:AlternateContent>
           <mc:Choice Requires="wps">
@@ -5230,7 +5230,7 @@
       <w:r>
         <w:rPr>
           <w:noProof/>
-          <w:lang w:val="es-ES" w:eastAsia="es-ES"/>
+          <w:lang w:eastAsia="es-PE"/>
         </w:rPr>
         <mc:AlternateContent>
           <mc:Choice Requires="wps">
@@ -5292,7 +5292,7 @@
           </mc:Choice>
           <mc:Fallback>
             <w:pict>
-              <v:shape w14:anchorId="1685BD25" id="Flecha abajo 54" o:spid="_x0000_s1026" type="#_x0000_t67" style="position:absolute;margin-left:121.95pt;margin-top:24.45pt;width:27.75pt;height:109.5pt;z-index:251664384;visibility:visible;mso-wrap-style:square;mso-height-percent:0;mso-wrap-distance-left:9pt;mso-wrap-distance-top:0;mso-wrap-distance-right:9pt;mso-wrap-distance-bottom:0;mso-position-horizontal:absolute;mso-position-horizontal-relative:text;mso-position-vertical:absolute;mso-position-vertical-relative:text;mso-height-percent:0;mso-height-relative:margin;v-text-anchor:middle" o:gfxdata="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" adj="18863" fillcolor="#506329 [1638]" stroked="f">
+              <v:shape w14:anchorId="37875C14" id="Flecha abajo 54" o:spid="_x0000_s1026" type="#_x0000_t67" style="position:absolute;margin-left:121.95pt;margin-top:24.45pt;width:27.75pt;height:109.5pt;z-index:251664384;visibility:visible;mso-wrap-style:square;mso-height-percent:0;mso-wrap-distance-left:9pt;mso-wrap-distance-top:0;mso-wrap-distance-right:9pt;mso-wrap-distance-bottom:0;mso-position-horizontal:absolute;mso-position-horizontal-relative:text;mso-position-vertical:absolute;mso-position-vertical-relative:text;mso-height-percent:0;mso-height-relative:margin;v-text-anchor:middle" o:gfxdata="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" adj="18863" fillcolor="#506329 [1638]" stroked="f">
                 <v:fill color2="#93b64c [3014]" rotate="t" angle="180" colors="0 #769535;52429f #9bc348;1 #9cc746" focus="100%" type="gradient">
                   <o:fill v:ext="view" type="gradientUnscaled"/>
                 </v:fill>
@@ -5324,7 +5324,7 @@
       <w:r>
         <w:rPr>
           <w:noProof/>
-          <w:lang w:val="es-ES" w:eastAsia="es-ES"/>
+          <w:lang w:eastAsia="es-PE"/>
         </w:rPr>
         <w:drawing>
           <wp:inline distT="0" distB="0" distL="0" distR="0" wp14:anchorId="6DA5F921" wp14:editId="135357D5">
@@ -5398,7 +5398,7 @@
       <w:r>
         <w:rPr>
           <w:noProof/>
-          <w:lang w:val="es-ES" w:eastAsia="es-ES"/>
+          <w:lang w:eastAsia="es-PE"/>
         </w:rPr>
         <mc:AlternateContent>
           <mc:Choice Requires="wps">
@@ -5526,7 +5526,7 @@
       <w:r>
         <w:rPr>
           <w:noProof/>
-          <w:lang w:val="es-ES" w:eastAsia="es-ES"/>
+          <w:lang w:eastAsia="es-PE"/>
         </w:rPr>
         <w:drawing>
           <wp:anchor distT="0" distB="0" distL="114300" distR="114300" simplePos="0" relativeHeight="251667456" behindDoc="0" locked="0" layoutInCell="1" allowOverlap="1" wp14:anchorId="714021EB" wp14:editId="44622E34">
@@ -5665,7 +5665,7 @@
       <w:r>
         <w:rPr>
           <w:noProof/>
-          <w:lang w:val="es-ES" w:eastAsia="es-ES"/>
+          <w:lang w:eastAsia="es-PE"/>
         </w:rPr>
         <mc:AlternateContent>
           <mc:Choice Requires="wps">
@@ -5775,7 +5775,7 @@
       <w:r>
         <w:rPr>
           <w:noProof/>
-          <w:lang w:val="es-ES" w:eastAsia="es-ES"/>
+          <w:lang w:eastAsia="es-PE"/>
         </w:rPr>
         <mc:AlternateContent>
           <mc:Choice Requires="wps">
@@ -5840,7 +5840,7 @@
           </mc:Choice>
           <mc:Fallback>
             <w:pict>
-              <v:shape w14:anchorId="2EFE0E6F" id="Flecha abajo 56" o:spid="_x0000_s1026" type="#_x0000_t67" style="position:absolute;margin-left:71.7pt;margin-top:57.5pt;width:39.75pt;height:76.5pt;rotation:180;z-index:251653120;visibility:visible;mso-wrap-style:square;mso-width-percent:0;mso-wrap-distance-left:9pt;mso-wrap-distance-top:0;mso-wrap-distance-right:9pt;mso-wrap-distance-bottom:0;mso-position-horizontal:absolute;mso-position-horizontal-relative:text;mso-position-vertical:absolute;mso-position-vertical-relative:text;mso-width-percent:0;mso-width-relative:margin;v-text-anchor:middle" o:gfxdata="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" adj="12177,4585" fillcolor="#506329 [1638]" stroked="f">
+              <v:shape w14:anchorId="6018D93F" id="Flecha abajo 56" o:spid="_x0000_s1026" type="#_x0000_t67" style="position:absolute;margin-left:71.7pt;margin-top:57.5pt;width:39.75pt;height:76.5pt;rotation:180;z-index:251653120;visibility:visible;mso-wrap-style:square;mso-width-percent:0;mso-wrap-distance-left:9pt;mso-wrap-distance-top:0;mso-wrap-distance-right:9pt;mso-wrap-distance-bottom:0;mso-position-horizontal:absolute;mso-position-horizontal-relative:text;mso-position-vertical:absolute;mso-position-vertical-relative:text;mso-width-percent:0;mso-width-relative:margin;v-text-anchor:middle" o:gfxdata="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" adj="12177,4585" fillcolor="#506329 [1638]" stroked="f">
                 <v:fill color2="#93b64c [3014]" rotate="t" angle="180" colors="0 #769535;52429f #9bc348;1 #9cc746" focus="100%" type="gradient">
                   <o:fill v:ext="view" type="gradientUnscaled"/>
                 </v:fill>
@@ -5853,7 +5853,7 @@
       <w:r>
         <w:rPr>
           <w:noProof/>
-          <w:lang w:val="es-ES" w:eastAsia="es-ES"/>
+          <w:lang w:eastAsia="es-PE"/>
         </w:rPr>
         <w:drawing>
           <wp:inline distT="0" distB="0" distL="0" distR="0">
@@ -5954,7 +5954,7 @@
       <w:r>
         <w:rPr>
           <w:noProof/>
-          <w:lang w:val="es-ES" w:eastAsia="es-ES"/>
+          <w:lang w:eastAsia="es-PE"/>
         </w:rPr>
         <mc:AlternateContent>
           <mc:Choice Requires="wps">
@@ -6061,7 +6061,7 @@
       <w:r>
         <w:rPr>
           <w:noProof/>
-          <w:lang w:val="es-ES" w:eastAsia="es-ES"/>
+          <w:lang w:eastAsia="es-PE"/>
         </w:rPr>
         <mc:AlternateContent>
           <mc:Choice Requires="wps">
@@ -6120,7 +6120,7 @@
           </mc:Choice>
           <mc:Fallback>
             <w:pict>
-              <v:shape w14:anchorId="496ECABE" id="Flecha abajo 60" o:spid="_x0000_s1026" type="#_x0000_t67" style="position:absolute;margin-left:383.7pt;margin-top:130.45pt;width:30pt;height:67.5pt;rotation:4000033fd;z-index:251655168;visibility:visible;mso-wrap-style:square;mso-wrap-distance-left:9pt;mso-wrap-distance-top:0;mso-wrap-distance-right:9pt;mso-wrap-distance-bottom:0;mso-position-horizontal:absolute;mso-position-horizontal-relative:text;mso-position-vertical:absolute;mso-position-vertical-relative:text;v-text-anchor:middle" o:gfxdata="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" adj="16800" fillcolor="#506329 [1638]" stroked="f">
+              <v:shape w14:anchorId="21ED2733" id="Flecha abajo 60" o:spid="_x0000_s1026" type="#_x0000_t67" style="position:absolute;margin-left:383.7pt;margin-top:130.45pt;width:30pt;height:67.5pt;rotation:4000033fd;z-index:251655168;visibility:visible;mso-wrap-style:square;mso-wrap-distance-left:9pt;mso-wrap-distance-top:0;mso-wrap-distance-right:9pt;mso-wrap-distance-bottom:0;mso-position-horizontal:absolute;mso-position-horizontal-relative:text;mso-position-vertical:absolute;mso-position-vertical-relative:text;v-text-anchor:middle" o:gfxdata="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" adj="16800" fillcolor="#506329 [1638]" stroked="f">
                 <v:fill color2="#93b64c [3014]" rotate="t" angle="180" colors="0 #769535;52429f #9bc348;1 #9cc746" focus="100%" type="gradient">
                   <o:fill v:ext="view" type="gradientUnscaled"/>
                 </v:fill>
@@ -6133,7 +6133,7 @@
       <w:r>
         <w:rPr>
           <w:noProof/>
-          <w:lang w:val="es-ES" w:eastAsia="es-ES"/>
+          <w:lang w:eastAsia="es-PE"/>
         </w:rPr>
         <w:drawing>
           <wp:inline distT="0" distB="0" distL="0" distR="0" wp14:anchorId="4452D772" wp14:editId="1DC02B14">
@@ -6202,7 +6202,7 @@
       <w:r>
         <w:rPr>
           <w:noProof/>
-          <w:lang w:val="es-ES" w:eastAsia="es-ES"/>
+          <w:lang w:eastAsia="es-PE"/>
         </w:rPr>
         <w:lastRenderedPageBreak/>
         <mc:AlternateContent>
@@ -6327,7 +6327,7 @@
       <w:r>
         <w:rPr>
           <w:noProof/>
-          <w:lang w:val="es-ES" w:eastAsia="es-ES"/>
+          <w:lang w:eastAsia="es-PE"/>
         </w:rPr>
         <w:drawing>
           <wp:anchor distT="0" distB="0" distL="114300" distR="114300" simplePos="0" relativeHeight="251657216" behindDoc="0" locked="0" layoutInCell="1" allowOverlap="1">
@@ -6416,7 +6416,7 @@
       <w:r>
         <w:rPr>
           <w:noProof/>
-          <w:lang w:val="es-ES" w:eastAsia="es-ES"/>
+          <w:lang w:eastAsia="es-PE"/>
         </w:rPr>
         <mc:AlternateContent>
           <mc:Choice Requires="wps">
@@ -6478,7 +6478,7 @@
           </mc:Choice>
           <mc:Fallback>
             <w:pict>
-              <v:shape w14:anchorId="79193CE7" id="Flecha abajo 63" o:spid="_x0000_s1026" type="#_x0000_t67" style="position:absolute;margin-left:274.65pt;margin-top:6.05pt;width:43.5pt;height:77.4pt;rotation:2877199fd;z-index:251668480;visibility:visible;mso-wrap-style:square;mso-height-percent:0;mso-wrap-distance-left:9pt;mso-wrap-distance-top:0;mso-wrap-distance-right:9pt;mso-wrap-distance-bottom:0;mso-position-horizontal:absolute;mso-position-horizontal-relative:text;mso-position-vertical:absolute;mso-position-vertical-relative:text;mso-height-percent:0;mso-height-relative:margin;v-text-anchor:middle" o:gfxdata="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" adj="15529" fillcolor="#506329 [1638]" stroked="f">
+              <v:shape w14:anchorId="24ACADDD" id="Flecha abajo 63" o:spid="_x0000_s1026" type="#_x0000_t67" style="position:absolute;margin-left:274.65pt;margin-top:6.05pt;width:43.5pt;height:77.4pt;rotation:2877199fd;z-index:251668480;visibility:visible;mso-wrap-style:square;mso-height-percent:0;mso-wrap-distance-left:9pt;mso-wrap-distance-top:0;mso-wrap-distance-right:9pt;mso-wrap-distance-bottom:0;mso-position-horizontal:absolute;mso-position-horizontal-relative:text;mso-position-vertical:absolute;mso-position-vertical-relative:text;mso-height-percent:0;mso-height-relative:margin;v-text-anchor:middle" o:gfxdata="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" adj="15529" fillcolor="#506329 [1638]" stroked="f">
                 <v:fill color2="#93b64c [3014]" rotate="t" angle="180" colors="0 #769535;52429f #9bc348;1 #9cc746" focus="100%" type="gradient">
                   <o:fill v:ext="view" type="gradientUnscaled"/>
                 </v:fill>
@@ -6597,7 +6597,7 @@
       <w:r>
         <w:rPr>
           <w:noProof/>
-          <w:lang w:val="es-ES" w:eastAsia="es-ES"/>
+          <w:lang w:eastAsia="es-PE"/>
         </w:rPr>
         <mc:AlternateContent>
           <mc:Choice Requires="wps">
@@ -6708,7 +6708,7 @@
       <w:r>
         <w:rPr>
           <w:noProof/>
-          <w:lang w:val="es-ES" w:eastAsia="es-ES"/>
+          <w:lang w:eastAsia="es-PE"/>
         </w:rPr>
         <w:drawing>
           <wp:anchor distT="0" distB="0" distL="114300" distR="114300" simplePos="0" relativeHeight="251663360" behindDoc="0" locked="0" layoutInCell="1" allowOverlap="1" wp14:anchorId="2758C2F6" wp14:editId="133C17A9">
@@ -6793,7 +6793,7 @@
       <w:r>
         <w:rPr>
           <w:noProof/>
-          <w:lang w:val="es-ES" w:eastAsia="es-ES"/>
+          <w:lang w:eastAsia="es-PE"/>
         </w:rPr>
         <mc:AlternateContent>
           <mc:Choice Requires="wps">
@@ -6855,7 +6855,7 @@
           </mc:Choice>
           <mc:Fallback>
             <w:pict>
-              <v:shape w14:anchorId="6D66B3D1" id="Flecha abajo 65" o:spid="_x0000_s1026" type="#_x0000_t67" style="position:absolute;margin-left:208.05pt;margin-top:17.15pt;width:42.55pt;height:153.75pt;rotation:5045818fd;z-index:251672576;visibility:visible;mso-wrap-style:square;mso-width-percent:0;mso-wrap-distance-left:9pt;mso-wrap-distance-top:0;mso-wrap-distance-right:9pt;mso-wrap-distance-bottom:0;mso-position-horizontal:absolute;mso-position-horizontal-relative:text;mso-position-vertical:absolute;mso-position-vertical-relative:text;mso-width-percent:0;mso-width-relative:margin;v-text-anchor:middle" o:gfxdata="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" adj="18611" fillcolor="#506329 [1638]" stroked="f">
+              <v:shape w14:anchorId="57FBC753" id="Flecha abajo 65" o:spid="_x0000_s1026" type="#_x0000_t67" style="position:absolute;margin-left:208.05pt;margin-top:17.15pt;width:42.55pt;height:153.75pt;rotation:5045818fd;z-index:251672576;visibility:visible;mso-wrap-style:square;mso-width-percent:0;mso-wrap-distance-left:9pt;mso-wrap-distance-top:0;mso-wrap-distance-right:9pt;mso-wrap-distance-bottom:0;mso-position-horizontal:absolute;mso-position-horizontal-relative:text;mso-position-vertical:absolute;mso-position-vertical-relative:text;mso-width-percent:0;mso-width-relative:margin;v-text-anchor:middle" o:gfxdata="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" adj="18611" fillcolor="#506329 [1638]" stroked="f">
                 <v:fill color2="#93b64c [3014]" rotate="t" angle="180" colors="0 #769535;52429f #9bc348;1 #9cc746" focus="100%" type="gradient">
                   <o:fill v:ext="view" type="gradientUnscaled"/>
                 </v:fill>
@@ -6951,7 +6951,7 @@
       <w:r>
         <w:rPr>
           <w:noProof/>
-          <w:lang w:val="es-ES" w:eastAsia="es-ES"/>
+          <w:lang w:eastAsia="es-PE"/>
         </w:rPr>
         <w:drawing>
           <wp:anchor distT="0" distB="0" distL="114300" distR="114300" simplePos="0" relativeHeight="251650048" behindDoc="0" locked="0" layoutInCell="1" allowOverlap="1" wp14:anchorId="194F6A62" wp14:editId="16B0E5FB">
@@ -7106,7 +7106,7 @@
       <w:r>
         <w:rPr>
           <w:noProof/>
-          <w:lang w:val="es-ES" w:eastAsia="es-ES"/>
+          <w:lang w:eastAsia="es-PE"/>
         </w:rPr>
         <mc:AlternateContent>
           <mc:Choice Requires="wps">
@@ -7213,7 +7213,7 @@
       <w:r>
         <w:rPr>
           <w:noProof/>
-          <w:lang w:val="es-ES" w:eastAsia="es-ES"/>
+          <w:lang w:eastAsia="es-PE"/>
         </w:rPr>
         <mc:AlternateContent>
           <mc:Choice Requires="wps">
@@ -7278,7 +7278,7 @@
           </mc:Choice>
           <mc:Fallback>
             <w:pict>
-              <v:shape w14:anchorId="1AE3F9AE" id="Flecha abajo 69" o:spid="_x0000_s1026" type="#_x0000_t67" style="position:absolute;margin-left:217.2pt;margin-top:219.35pt;width:39.75pt;height:63.75pt;rotation:6189805fd;z-index:251662336;visibility:visible;mso-wrap-style:square;mso-width-percent:0;mso-wrap-distance-left:9pt;mso-wrap-distance-top:0;mso-wrap-distance-right:9pt;mso-wrap-distance-bottom:0;mso-position-horizontal:absolute;mso-position-horizontal-relative:text;mso-position-vertical:absolute;mso-position-vertical-relative:text;mso-width-percent:0;mso-width-relative:margin;v-text-anchor:middle" o:gfxdata="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" adj="11533" fillcolor="#506329 [1638]" stroked="f">
+              <v:shape w14:anchorId="387BFAD6" id="Flecha abajo 69" o:spid="_x0000_s1026" type="#_x0000_t67" style="position:absolute;margin-left:217.2pt;margin-top:219.35pt;width:39.75pt;height:63.75pt;rotation:6189805fd;z-index:251662336;visibility:visible;mso-wrap-style:square;mso-width-percent:0;mso-wrap-distance-left:9pt;mso-wrap-distance-top:0;mso-wrap-distance-right:9pt;mso-wrap-distance-bottom:0;mso-position-horizontal:absolute;mso-position-horizontal-relative:text;mso-position-vertical:absolute;mso-position-vertical-relative:text;mso-width-percent:0;mso-width-relative:margin;v-text-anchor:middle" o:gfxdata="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" adj="11533" fillcolor="#506329 [1638]" stroked="f">
                 <v:fill color2="#93b64c [3014]" rotate="t" angle="180" colors="0 #769535;52429f #9bc348;1 #9cc746" focus="100%" type="gradient">
                   <o:fill v:ext="view" type="gradientUnscaled"/>
                 </v:fill>
@@ -7291,7 +7291,7 @@
       <w:r>
         <w:rPr>
           <w:noProof/>
-          <w:lang w:val="es-ES" w:eastAsia="es-ES"/>
+          <w:lang w:eastAsia="es-PE"/>
         </w:rPr>
         <mc:AlternateContent>
           <mc:Choice Requires="wps">
@@ -7401,7 +7401,7 @@
       <w:r>
         <w:rPr>
           <w:noProof/>
-          <w:lang w:val="es-ES" w:eastAsia="es-ES"/>
+          <w:lang w:eastAsia="es-PE"/>
         </w:rPr>
         <mc:AlternateContent>
           <mc:Choice Requires="wps">
@@ -7466,7 +7466,7 @@
           </mc:Choice>
           <mc:Fallback>
             <w:pict>
-              <v:shape w14:anchorId="022C838D" id="Flecha abajo 67" o:spid="_x0000_s1026" type="#_x0000_t67" style="position:absolute;margin-left:73.2pt;margin-top:129.35pt;width:34.5pt;height:37.5pt;z-index:251658240;visibility:visible;mso-wrap-style:square;mso-width-percent:0;mso-height-percent:0;mso-wrap-distance-left:9pt;mso-wrap-distance-top:0;mso-wrap-distance-right:9pt;mso-wrap-distance-bottom:0;mso-position-horizontal:absolute;mso-position-horizontal-relative:text;mso-position-vertical:absolute;mso-position-vertical-relative:text;mso-width-percent:0;mso-height-percent:0;mso-width-relative:margin;mso-height-relative:margin;v-text-anchor:middle" o:gfxdata="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" adj="11664" fillcolor="#506329 [1638]" stroked="f">
+              <v:shape w14:anchorId="6581DEBC" id="Flecha abajo 67" o:spid="_x0000_s1026" type="#_x0000_t67" style="position:absolute;margin-left:73.2pt;margin-top:129.35pt;width:34.5pt;height:37.5pt;z-index:251658240;visibility:visible;mso-wrap-style:square;mso-width-percent:0;mso-height-percent:0;mso-wrap-distance-left:9pt;mso-wrap-distance-top:0;mso-wrap-distance-right:9pt;mso-wrap-distance-bottom:0;mso-position-horizontal:absolute;mso-position-horizontal-relative:text;mso-position-vertical:absolute;mso-position-vertical-relative:text;mso-width-percent:0;mso-height-percent:0;mso-width-relative:margin;mso-height-relative:margin;v-text-anchor:middle" o:gfxdata="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" adj="11664" fillcolor="#506329 [1638]" stroked="f">
                 <v:fill color2="#93b64c [3014]" rotate="t" angle="180" colors="0 #769535;52429f #9bc348;1 #9cc746" focus="100%" type="gradient">
                   <o:fill v:ext="view" type="gradientUnscaled"/>
                 </v:fill>
@@ -7479,7 +7479,7 @@
       <w:r>
         <w:rPr>
           <w:noProof/>
-          <w:lang w:val="es-ES" w:eastAsia="es-ES"/>
+          <w:lang w:eastAsia="es-PE"/>
         </w:rPr>
         <w:drawing>
           <wp:anchor distT="0" distB="0" distL="114300" distR="114300" simplePos="0" relativeHeight="251661312" behindDoc="0" locked="0" layoutInCell="1" allowOverlap="1" wp14:anchorId="7AA6D26B" wp14:editId="6CE33F4A">
@@ -7594,7 +7594,7 @@
       <w:r>
         <w:rPr>
           <w:noProof/>
-          <w:lang w:val="es-ES" w:eastAsia="es-ES"/>
+          <w:lang w:eastAsia="es-PE"/>
         </w:rPr>
         <w:lastRenderedPageBreak/>
         <mc:AlternateContent>
@@ -7699,7 +7699,7 @@
       <w:r>
         <w:rPr>
           <w:noProof/>
-          <w:lang w:val="es-ES" w:eastAsia="es-ES"/>
+          <w:lang w:eastAsia="es-PE"/>
         </w:rPr>
         <mc:AlternateContent>
           <mc:Choice Requires="wps">
@@ -7758,7 +7758,7 @@
           </mc:Choice>
           <mc:Fallback>
             <w:pict>
-              <v:shape w14:anchorId="0EBC8C0D" id="Flecha abajo 73" o:spid="_x0000_s1026" type="#_x0000_t67" style="position:absolute;margin-left:342.45pt;margin-top:265.15pt;width:30.75pt;height:29.25pt;z-index:251671552;visibility:visible;mso-wrap-style:square;mso-wrap-distance-left:9pt;mso-wrap-distance-top:0;mso-wrap-distance-right:9pt;mso-wrap-distance-bottom:0;mso-position-horizontal:absolute;mso-position-horizontal-relative:text;mso-position-vertical:absolute;mso-position-vertical-relative:text;v-text-anchor:middle" o:gfxdata="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" adj="10800" fillcolor="#506329 [1638]" stroked="f">
+              <v:shape w14:anchorId="155EF6B4" id="Flecha abajo 73" o:spid="_x0000_s1026" type="#_x0000_t67" style="position:absolute;margin-left:342.45pt;margin-top:265.15pt;width:30.75pt;height:29.25pt;z-index:251671552;visibility:visible;mso-wrap-style:square;mso-wrap-distance-left:9pt;mso-wrap-distance-top:0;mso-wrap-distance-right:9pt;mso-wrap-distance-bottom:0;mso-position-horizontal:absolute;mso-position-horizontal-relative:text;mso-position-vertical:absolute;mso-position-vertical-relative:text;v-text-anchor:middle" o:gfxdata="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" adj="10800" fillcolor="#506329 [1638]" stroked="f">
                 <v:fill color2="#93b64c [3014]" rotate="t" angle="180" colors="0 #769535;52429f #9bc348;1 #9cc746" focus="100%" type="gradient">
                   <o:fill v:ext="view" type="gradientUnscaled"/>
                 </v:fill>
@@ -7771,7 +7771,7 @@
       <w:r>
         <w:rPr>
           <w:noProof/>
-          <w:lang w:val="es-ES" w:eastAsia="es-ES"/>
+          <w:lang w:eastAsia="es-PE"/>
         </w:rPr>
         <mc:AlternateContent>
           <mc:Choice Requires="wps">
@@ -7875,7 +7875,7 @@
       <w:r>
         <w:rPr>
           <w:noProof/>
-          <w:lang w:val="es-ES" w:eastAsia="es-ES"/>
+          <w:lang w:eastAsia="es-PE"/>
         </w:rPr>
         <mc:AlternateContent>
           <mc:Choice Requires="wps">
@@ -7937,7 +7937,7 @@
           </mc:Choice>
           <mc:Fallback>
             <w:pict>
-              <v:shape w14:anchorId="0E347318" id="Flecha abajo 71" o:spid="_x0000_s1026" type="#_x0000_t67" style="position:absolute;margin-left:183.45pt;margin-top:131.65pt;width:36pt;height:37.5pt;z-index:251666432;visibility:visible;mso-wrap-style:square;mso-wrap-distance-left:9pt;mso-wrap-distance-top:0;mso-wrap-distance-right:9pt;mso-wrap-distance-bottom:0;mso-position-horizontal:absolute;mso-position-horizontal-relative:text;mso-position-vertical:absolute;mso-position-vertical-relative:text;v-text-anchor:middle" o:gfxdata="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" adj="6912" fillcolor="#506329 [1638]" stroked="f">
+              <v:shape w14:anchorId="6684A587" id="Flecha abajo 71" o:spid="_x0000_s1026" type="#_x0000_t67" style="position:absolute;margin-left:183.45pt;margin-top:131.65pt;width:36pt;height:37.5pt;z-index:251666432;visibility:visible;mso-wrap-style:square;mso-wrap-distance-left:9pt;mso-wrap-distance-top:0;mso-wrap-distance-right:9pt;mso-wrap-distance-bottom:0;mso-position-horizontal:absolute;mso-position-horizontal-relative:text;mso-position-vertical:absolute;mso-position-vertical-relative:text;v-text-anchor:middle" o:gfxdata="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" adj="6912" fillcolor="#506329 [1638]" stroked="f">
                 <v:fill color2="#93b64c [3014]" rotate="t" angle="180" colors="0 #769535;52429f #9bc348;1 #9cc746" focus="100%" type="gradient">
                   <o:fill v:ext="view" type="gradientUnscaled"/>
                 </v:fill>
@@ -7950,7 +7950,7 @@
       <w:r>
         <w:rPr>
           <w:noProof/>
-          <w:lang w:val="es-ES" w:eastAsia="es-ES"/>
+          <w:lang w:eastAsia="es-PE"/>
         </w:rPr>
         <w:drawing>
           <wp:anchor distT="0" distB="0" distL="114300" distR="114300" simplePos="0" relativeHeight="251646976" behindDoc="0" locked="0" layoutInCell="1" allowOverlap="1" wp14:anchorId="337C85A6" wp14:editId="4B1FEE98">
@@ -8151,7 +8151,7 @@
       <w:r>
         <w:rPr>
           <w:noProof/>
-          <w:lang w:val="es-ES" w:eastAsia="es-ES"/>
+          <w:lang w:eastAsia="es-PE"/>
         </w:rPr>
         <w:drawing>
           <wp:anchor distT="0" distB="0" distL="114300" distR="114300" simplePos="0" relativeHeight="251660288" behindDoc="0" locked="0" layoutInCell="1" allowOverlap="1" wp14:anchorId="12F683F8" wp14:editId="16317DB7">
@@ -8280,7 +8280,7 @@
       <w:r>
         <w:rPr>
           <w:noProof/>
-          <w:lang w:val="es-ES" w:eastAsia="es-ES"/>
+          <w:lang w:eastAsia="es-PE"/>
         </w:rPr>
         <w:drawing>
           <wp:inline distT="0" distB="0" distL="0" distR="0" wp14:anchorId="367E0C2E" wp14:editId="1CA6244B">
@@ -8382,7 +8382,7 @@
       <w:r>
         <w:rPr>
           <w:noProof/>
-          <w:lang w:val="es-ES" w:eastAsia="es-ES"/>
+          <w:lang w:eastAsia="es-PE"/>
         </w:rPr>
         <w:drawing>
           <wp:anchor distT="0" distB="0" distL="114300" distR="114300" simplePos="0" relativeHeight="251618304" behindDoc="0" locked="0" layoutInCell="1" allowOverlap="1" wp14:anchorId="33C094DA" wp14:editId="7E1B4DFA">
@@ -8467,7 +8467,7 @@
       <w:r>
         <w:rPr>
           <w:noProof/>
-          <w:lang w:val="es-ES" w:eastAsia="es-ES"/>
+          <w:lang w:eastAsia="es-PE"/>
         </w:rPr>
         <w:lastRenderedPageBreak/>
         <mc:AlternateContent>
@@ -8572,7 +8572,7 @@
       <w:r>
         <w:rPr>
           <w:noProof/>
-          <w:lang w:val="es-ES" w:eastAsia="es-ES"/>
+          <w:lang w:eastAsia="es-PE"/>
         </w:rPr>
         <mc:AlternateContent>
           <mc:Choice Requires="wps">
@@ -8634,7 +8634,7 @@
           </mc:Choice>
           <mc:Fallback>
             <w:pict>
-              <v:shape w14:anchorId="0AFA28E1" id="Flecha abajo 76" o:spid="_x0000_s1026" type="#_x0000_t67" style="position:absolute;margin-left:180.45pt;margin-top:45.4pt;width:42.75pt;height:36pt;z-index:251675648;visibility:visible;mso-wrap-style:square;mso-height-percent:0;mso-wrap-distance-left:9pt;mso-wrap-distance-top:0;mso-wrap-distance-right:9pt;mso-wrap-distance-bottom:0;mso-position-horizontal:absolute;mso-position-horizontal-relative:text;mso-position-vertical:absolute;mso-position-vertical-relative:text;mso-height-percent:0;mso-height-relative:margin;v-text-anchor:middle" o:gfxdata="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" adj="10800" fillcolor="#506329 [1638]" stroked="f">
+              <v:shape w14:anchorId="05F5970B" id="Flecha abajo 76" o:spid="_x0000_s1026" type="#_x0000_t67" style="position:absolute;margin-left:180.45pt;margin-top:45.4pt;width:42.75pt;height:36pt;z-index:251675648;visibility:visible;mso-wrap-style:square;mso-height-percent:0;mso-wrap-distance-left:9pt;mso-wrap-distance-top:0;mso-wrap-distance-right:9pt;mso-wrap-distance-bottom:0;mso-position-horizontal:absolute;mso-position-horizontal-relative:text;mso-position-vertical:absolute;mso-position-vertical-relative:text;mso-height-percent:0;mso-height-relative:margin;v-text-anchor:middle" o:gfxdata="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" adj="10800" fillcolor="#506329 [1638]" stroked="f">
                 <v:fill color2="#93b64c [3014]" rotate="t" angle="180" colors="0 #769535;52429f #9bc348;1 #9cc746" focus="100%" type="gradient">
                   <o:fill v:ext="view" type="gradientUnscaled"/>
                 </v:fill>
@@ -8647,7 +8647,7 @@
       <w:r>
         <w:rPr>
           <w:noProof/>
-          <w:lang w:val="es-ES" w:eastAsia="es-ES"/>
+          <w:lang w:eastAsia="es-PE"/>
         </w:rPr>
         <w:drawing>
           <wp:anchor distT="0" distB="0" distL="114300" distR="114300" simplePos="0" relativeHeight="251619328" behindDoc="0" locked="0" layoutInCell="1" allowOverlap="1" wp14:anchorId="4F92AD2B" wp14:editId="490A3B9D">
@@ -8783,7 +8783,7 @@
       <w:r>
         <w:rPr>
           <w:noProof/>
-          <w:lang w:val="es-ES" w:eastAsia="es-ES"/>
+          <w:lang w:eastAsia="es-PE"/>
         </w:rPr>
         <mc:AlternateContent>
           <mc:Choice Requires="wps">
@@ -8907,7 +8907,7 @@
       <w:r>
         <w:rPr>
           <w:noProof/>
-          <w:lang w:val="es-ES" w:eastAsia="es-ES"/>
+          <w:lang w:eastAsia="es-PE"/>
         </w:rPr>
         <w:drawing>
           <wp:anchor distT="0" distB="0" distL="114300" distR="114300" simplePos="0" relativeHeight="251620352" behindDoc="0" locked="0" layoutInCell="1" allowOverlap="1" wp14:anchorId="1B2317E2" wp14:editId="2C57ED2E">
@@ -8985,7 +8985,7 @@
       <w:r>
         <w:rPr>
           <w:noProof/>
-          <w:lang w:val="es-ES" w:eastAsia="es-ES"/>
+          <w:lang w:eastAsia="es-PE"/>
         </w:rPr>
         <mc:AlternateContent>
           <mc:Choice Requires="wps">
@@ -9050,7 +9050,7 @@
           </mc:Choice>
           <mc:Fallback>
             <w:pict>
-              <v:shape w14:anchorId="5C0587EC" id="Flecha abajo 78" o:spid="_x0000_s1026" type="#_x0000_t67" style="position:absolute;margin-left:-163.5pt;margin-top:3.6pt;width:37.5pt;height:39.75pt;z-index:251677696;visibility:visible;mso-wrap-style:square;mso-width-percent:0;mso-height-percent:0;mso-wrap-distance-left:9pt;mso-wrap-distance-top:0;mso-wrap-distance-right:9pt;mso-wrap-distance-bottom:0;mso-position-horizontal:absolute;mso-position-horizontal-relative:text;mso-position-vertical:absolute;mso-position-vertical-relative:text;mso-width-percent:0;mso-height-percent:0;mso-width-relative:margin;mso-height-relative:margin;v-text-anchor:middle" o:gfxdata="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" adj="11411" fillcolor="#506329 [1638]" stroked="f">
+              <v:shape w14:anchorId="1684F84A" id="Flecha abajo 78" o:spid="_x0000_s1026" type="#_x0000_t67" style="position:absolute;margin-left:-163.5pt;margin-top:3.6pt;width:37.5pt;height:39.75pt;z-index:251677696;visibility:visible;mso-wrap-style:square;mso-width-percent:0;mso-height-percent:0;mso-wrap-distance-left:9pt;mso-wrap-distance-top:0;mso-wrap-distance-right:9pt;mso-wrap-distance-bottom:0;mso-position-horizontal:absolute;mso-position-horizontal-relative:text;mso-position-vertical:absolute;mso-position-vertical-relative:text;mso-width-percent:0;mso-height-percent:0;mso-width-relative:margin;mso-height-relative:margin;v-text-anchor:middle" o:gfxdata="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" adj="11411" fillcolor="#506329 [1638]" stroked="f">
                 <v:fill color2="#93b64c [3014]" rotate="t" angle="180" colors="0 #769535;52429f #9bc348;1 #9cc746" focus="100%" type="gradient">
                   <o:fill v:ext="view" type="gradientUnscaled"/>
                 </v:fill>
@@ -9113,7 +9113,7 @@
       <w:r>
         <w:rPr>
           <w:noProof/>
-          <w:lang w:val="es-ES" w:eastAsia="es-ES"/>
+          <w:lang w:eastAsia="es-PE"/>
         </w:rPr>
         <w:lastRenderedPageBreak/>
         <mc:AlternateContent>
@@ -9228,7 +9228,7 @@
       <w:r>
         <w:rPr>
           <w:noProof/>
-          <w:lang w:val="es-ES" w:eastAsia="es-ES"/>
+          <w:lang w:eastAsia="es-PE"/>
         </w:rPr>
         <w:drawing>
           <wp:anchor distT="0" distB="0" distL="114300" distR="114300" simplePos="0" relativeHeight="251621376" behindDoc="0" locked="0" layoutInCell="1" allowOverlap="1" wp14:anchorId="139140A5" wp14:editId="4669B2BD">
@@ -9343,7 +9343,7 @@
       <w:r>
         <w:rPr>
           <w:noProof/>
-          <w:lang w:val="es-ES" w:eastAsia="es-ES"/>
+          <w:lang w:eastAsia="es-PE"/>
         </w:rPr>
         <mc:AlternateContent>
           <mc:Choice Requires="wps">
@@ -9447,7 +9447,7 @@
       <w:r>
         <w:rPr>
           <w:noProof/>
-          <w:lang w:val="es-ES" w:eastAsia="es-ES"/>
+          <w:lang w:eastAsia="es-PE"/>
         </w:rPr>
         <mc:AlternateContent>
           <mc:Choice Requires="wps">
@@ -9509,7 +9509,7 @@
           </mc:Choice>
           <mc:Fallback>
             <w:pict>
-              <v:shape w14:anchorId="2BDFDAA3" id="Flecha abajo 80" o:spid="_x0000_s1026" type="#_x0000_t67" style="position:absolute;margin-left:201.2pt;margin-top:60.15pt;width:42.4pt;height:81pt;rotation:5567190fd;z-index:251679744;visibility:visible;mso-wrap-style:square;mso-width-percent:0;mso-wrap-distance-left:9pt;mso-wrap-distance-top:0;mso-wrap-distance-right:9pt;mso-wrap-distance-bottom:0;mso-position-horizontal:absolute;mso-position-horizontal-relative:text;mso-position-vertical:absolute;mso-position-vertical-relative:text;mso-width-percent:0;mso-width-relative:margin;v-text-anchor:middle" o:gfxdata="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" adj="15948" fillcolor="#506329 [1638]" stroked="f">
+              <v:shape w14:anchorId="6C73A21D" id="Flecha abajo 80" o:spid="_x0000_s1026" type="#_x0000_t67" style="position:absolute;margin-left:201.2pt;margin-top:60.15pt;width:42.4pt;height:81pt;rotation:5567190fd;z-index:251679744;visibility:visible;mso-wrap-style:square;mso-width-percent:0;mso-wrap-distance-left:9pt;mso-wrap-distance-top:0;mso-wrap-distance-right:9pt;mso-wrap-distance-bottom:0;mso-position-horizontal:absolute;mso-position-horizontal-relative:text;mso-position-vertical:absolute;mso-position-vertical-relative:text;mso-width-percent:0;mso-width-relative:margin;v-text-anchor:middle" o:gfxdata="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" adj="15948" fillcolor="#506329 [1638]" stroked="f">
                 <v:fill color2="#93b64c [3014]" rotate="t" angle="180" colors="0 #769535;52429f #9bc348;1 #9cc746" focus="100%" type="gradient">
                   <o:fill v:ext="view" type="gradientUnscaled"/>
                 </v:fill>
@@ -9529,7 +9529,7 @@
       <w:r>
         <w:rPr>
           <w:noProof/>
-          <w:lang w:val="es-ES" w:eastAsia="es-ES"/>
+          <w:lang w:eastAsia="es-PE"/>
         </w:rPr>
         <w:drawing>
           <wp:anchor distT="0" distB="0" distL="114300" distR="114300" simplePos="0" relativeHeight="251626496" behindDoc="0" locked="0" layoutInCell="1" allowOverlap="1" wp14:anchorId="6EBC160B" wp14:editId="40A69D15">
@@ -9713,7 +9713,7 @@
       <w:r>
         <w:rPr>
           <w:noProof/>
-          <w:lang w:val="es-ES" w:eastAsia="es-ES"/>
+          <w:lang w:eastAsia="es-PE"/>
         </w:rPr>
         <w:drawing>
           <wp:anchor distT="0" distB="0" distL="114300" distR="114300" simplePos="0" relativeHeight="251623424" behindDoc="0" locked="0" layoutInCell="1" allowOverlap="1" wp14:anchorId="2EDFC251" wp14:editId="592E6714">
@@ -9798,7 +9798,7 @@
       <w:r>
         <w:rPr>
           <w:noProof/>
-          <w:lang w:val="es-ES" w:eastAsia="es-ES"/>
+          <w:lang w:eastAsia="es-PE"/>
         </w:rPr>
         <mc:AlternateContent>
           <mc:Choice Requires="wps">
@@ -9860,7 +9860,7 @@
           </mc:Choice>
           <mc:Fallback>
             <w:pict>
-              <v:shape w14:anchorId="213B9A44" id="Flecha abajo 83" o:spid="_x0000_s1026" type="#_x0000_t67" style="position:absolute;margin-left:-117pt;margin-top:3.8pt;width:48pt;height:60pt;rotation:180;z-index:251682816;visibility:visible;mso-wrap-style:square;mso-width-percent:0;mso-wrap-distance-left:9pt;mso-wrap-distance-top:0;mso-wrap-distance-right:9pt;mso-wrap-distance-bottom:0;mso-position-horizontal:absolute;mso-position-horizontal-relative:text;mso-position-vertical:absolute;mso-position-vertical-relative:text;mso-width-percent:0;mso-width-relative:margin;v-text-anchor:middle" o:gfxdata="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" adj="12960" fillcolor="#506329 [1638]" stroked="f">
+              <v:shape w14:anchorId="695EC14F" id="Flecha abajo 83" o:spid="_x0000_s1026" type="#_x0000_t67" style="position:absolute;margin-left:-117pt;margin-top:3.8pt;width:48pt;height:60pt;rotation:180;z-index:251682816;visibility:visible;mso-wrap-style:square;mso-width-percent:0;mso-wrap-distance-left:9pt;mso-wrap-distance-top:0;mso-wrap-distance-right:9pt;mso-wrap-distance-bottom:0;mso-position-horizontal:absolute;mso-position-horizontal-relative:text;mso-position-vertical:absolute;mso-position-vertical-relative:text;mso-width-percent:0;mso-width-relative:margin;v-text-anchor:middle" o:gfxdata="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" adj="12960" fillcolor="#506329 [1638]" stroked="f">
                 <v:fill color2="#93b64c [3014]" rotate="t" angle="180" colors="0 #769535;52429f #9bc348;1 #9cc746" focus="100%" type="gradient">
                   <o:fill v:ext="view" type="gradientUnscaled"/>
                 </v:fill>
@@ -9887,7 +9887,7 @@
       <w:r>
         <w:rPr>
           <w:noProof/>
-          <w:lang w:val="es-ES" w:eastAsia="es-ES"/>
+          <w:lang w:eastAsia="es-PE"/>
         </w:rPr>
         <mc:AlternateContent>
           <mc:Choice Requires="wps">
@@ -10047,7 +10047,7 @@
       <w:r>
         <w:rPr>
           <w:noProof/>
-          <w:lang w:val="es-ES" w:eastAsia="es-ES"/>
+          <w:lang w:eastAsia="es-PE"/>
         </w:rPr>
         <mc:AlternateContent>
           <mc:Choice Requires="wps">
@@ -10154,7 +10154,7 @@
       <w:r>
         <w:rPr>
           <w:noProof/>
-          <w:lang w:val="es-ES" w:eastAsia="es-ES"/>
+          <w:lang w:eastAsia="es-PE"/>
         </w:rPr>
         <mc:AlternateContent>
           <mc:Choice Requires="wps">
@@ -10219,7 +10219,7 @@
           </mc:Choice>
           <mc:Fallback>
             <w:pict>
-              <v:shape w14:anchorId="6B8E9A06" id="Flecha abajo 93" o:spid="_x0000_s1026" type="#_x0000_t67" style="position:absolute;margin-left:176pt;margin-top:82.8pt;width:16.1pt;height:234.1pt;rotation:6365871fd;z-index:251695104;visibility:visible;mso-wrap-style:square;mso-width-percent:0;mso-height-percent:0;mso-wrap-distance-left:9pt;mso-wrap-distance-top:0;mso-wrap-distance-right:9pt;mso-wrap-distance-bottom:0;mso-position-horizontal:absolute;mso-position-horizontal-relative:text;mso-position-vertical:absolute;mso-position-vertical-relative:text;mso-width-percent:0;mso-height-percent:0;mso-width-relative:margin;mso-height-relative:margin;v-text-anchor:middle" o:gfxdata="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" adj="20858" fillcolor="#506329 [1638]" stroked="f">
+              <v:shape w14:anchorId="5D5D7C59" id="Flecha abajo 93" o:spid="_x0000_s1026" type="#_x0000_t67" style="position:absolute;margin-left:176pt;margin-top:82.8pt;width:16.1pt;height:234.1pt;rotation:6365871fd;z-index:251695104;visibility:visible;mso-wrap-style:square;mso-width-percent:0;mso-height-percent:0;mso-wrap-distance-left:9pt;mso-wrap-distance-top:0;mso-wrap-distance-right:9pt;mso-wrap-distance-bottom:0;mso-position-horizontal:absolute;mso-position-horizontal-relative:text;mso-position-vertical:absolute;mso-position-vertical-relative:text;mso-width-percent:0;mso-height-percent:0;mso-width-relative:margin;mso-height-relative:margin;v-text-anchor:middle" o:gfxdata="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" adj="20858" fillcolor="#506329 [1638]" stroked="f">
                 <v:fill color2="#93b64c [3014]" rotate="t" angle="180" colors="0 #769535;52429f #9bc348;1 #9cc746" focus="100%" type="gradient">
                   <o:fill v:ext="view" type="gradientUnscaled"/>
                 </v:fill>
@@ -10232,7 +10232,7 @@
       <w:r>
         <w:rPr>
           <w:noProof/>
-          <w:lang w:val="es-ES" w:eastAsia="es-ES"/>
+          <w:lang w:eastAsia="es-PE"/>
         </w:rPr>
         <w:drawing>
           <wp:anchor distT="0" distB="0" distL="114300" distR="114300" simplePos="0" relativeHeight="251688960" behindDoc="0" locked="0" layoutInCell="1" allowOverlap="1" wp14:anchorId="7D0D1A3E" wp14:editId="7AB4C185">
@@ -10310,7 +10310,7 @@
       <w:r>
         <w:rPr>
           <w:noProof/>
-          <w:lang w:val="es-ES" w:eastAsia="es-ES"/>
+          <w:lang w:eastAsia="es-PE"/>
         </w:rPr>
         <mc:AlternateContent>
           <mc:Choice Requires="wps">
@@ -10375,7 +10375,7 @@
           </mc:Choice>
           <mc:Fallback>
             <w:pict>
-              <v:shape w14:anchorId="39DAFA83" id="Flecha abajo 92" o:spid="_x0000_s1026" type="#_x0000_t67" style="position:absolute;margin-left:164.5pt;margin-top:131.05pt;width:17.8pt;height:240.9pt;rotation:5389396fd;z-index:251694080;visibility:visible;mso-wrap-style:square;mso-width-percent:0;mso-height-percent:0;mso-wrap-distance-left:9pt;mso-wrap-distance-top:0;mso-wrap-distance-right:9pt;mso-wrap-distance-bottom:0;mso-position-horizontal:absolute;mso-position-horizontal-relative:text;mso-position-vertical:absolute;mso-position-vertical-relative:text;mso-width-percent:0;mso-height-percent:0;mso-width-relative:margin;mso-height-relative:margin;v-text-anchor:middle" o:gfxdata="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" adj="20802" fillcolor="#506329 [1638]" stroked="f">
+              <v:shape w14:anchorId="20AC9883" id="Flecha abajo 92" o:spid="_x0000_s1026" type="#_x0000_t67" style="position:absolute;margin-left:164.5pt;margin-top:131.05pt;width:17.8pt;height:240.9pt;rotation:5389396fd;z-index:251694080;visibility:visible;mso-wrap-style:square;mso-width-percent:0;mso-height-percent:0;mso-wrap-distance-left:9pt;mso-wrap-distance-top:0;mso-wrap-distance-right:9pt;mso-wrap-distance-bottom:0;mso-position-horizontal:absolute;mso-position-horizontal-relative:text;mso-position-vertical:absolute;mso-position-vertical-relative:text;mso-width-percent:0;mso-height-percent:0;mso-width-relative:margin;mso-height-relative:margin;v-text-anchor:middle" o:gfxdata="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" adj="20802" fillcolor="#506329 [1638]" stroked="f">
                 <v:fill color2="#93b64c [3014]" rotate="t" angle="180" colors="0 #769535;52429f #9bc348;1 #9cc746" focus="100%" type="gradient">
                   <o:fill v:ext="view" type="gradientUnscaled"/>
                 </v:fill>
@@ -10388,7 +10388,7 @@
       <w:r>
         <w:rPr>
           <w:noProof/>
-          <w:lang w:val="es-ES" w:eastAsia="es-ES"/>
+          <w:lang w:eastAsia="es-PE"/>
         </w:rPr>
         <mc:AlternateContent>
           <mc:Choice Requires="wps">
@@ -10450,7 +10450,7 @@
           </mc:Choice>
           <mc:Fallback>
             <w:pict>
-              <v:shape w14:anchorId="4B64135E" id="Flecha abajo 90" o:spid="_x0000_s1026" type="#_x0000_t67" style="position:absolute;margin-left:237.9pt;margin-top:171.1pt;width:49.05pt;height:53.25pt;rotation:6332998fd;z-index:251691008;visibility:visible;mso-wrap-style:square;mso-width-percent:0;mso-wrap-distance-left:9pt;mso-wrap-distance-top:0;mso-wrap-distance-right:9pt;mso-wrap-distance-bottom:0;mso-position-horizontal:absolute;mso-position-horizontal-relative:text;mso-position-vertical:absolute;mso-position-vertical-relative:text;mso-width-percent:0;mso-width-relative:margin;v-text-anchor:middle" o:gfxdata="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" adj="11649" fillcolor="white [3201]" strokecolor="#9bbb59 [3206]" strokeweight="2pt"/>
+              <v:shape w14:anchorId="0229E2E1" id="Flecha abajo 90" o:spid="_x0000_s1026" type="#_x0000_t67" style="position:absolute;margin-left:237.9pt;margin-top:171.1pt;width:49.05pt;height:53.25pt;rotation:6332998fd;z-index:251691008;visibility:visible;mso-wrap-style:square;mso-width-percent:0;mso-wrap-distance-left:9pt;mso-wrap-distance-top:0;mso-wrap-distance-right:9pt;mso-wrap-distance-bottom:0;mso-position-horizontal:absolute;mso-position-horizontal-relative:text;mso-position-vertical:absolute;mso-position-vertical-relative:text;mso-width-percent:0;mso-width-relative:margin;v-text-anchor:middle" o:gfxdata="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" adj="11649" fillcolor="white [3201]" strokecolor="#9bbb59 [3206]" strokeweight="2pt"/>
             </w:pict>
           </mc:Fallback>
         </mc:AlternateContent>
@@ -10458,7 +10458,7 @@
       <w:r>
         <w:rPr>
           <w:noProof/>
-          <w:lang w:val="es-ES" w:eastAsia="es-ES"/>
+          <w:lang w:eastAsia="es-PE"/>
         </w:rPr>
         <mc:AlternateContent>
           <mc:Choice Requires="wps">
@@ -10517,7 +10517,7 @@
           </mc:Choice>
           <mc:Fallback>
             <w:pict>
-              <v:shape w14:anchorId="33965038" id="Flecha abajo 85" o:spid="_x0000_s1026" type="#_x0000_t67" style="position:absolute;margin-left:361.2pt;margin-top:19.4pt;width:35.25pt;height:55.5pt;z-index:251689984;visibility:visible;mso-wrap-style:square;mso-wrap-distance-left:9pt;mso-wrap-distance-top:0;mso-wrap-distance-right:9pt;mso-wrap-distance-bottom:0;mso-position-horizontal:absolute;mso-position-horizontal-relative:text;mso-position-vertical:absolute;mso-position-vertical-relative:text;v-text-anchor:middle" o:gfxdata="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" adj="14741" fillcolor="#506329 [1638]" stroked="f">
+              <v:shape w14:anchorId="471A3A81" id="Flecha abajo 85" o:spid="_x0000_s1026" type="#_x0000_t67" style="position:absolute;margin-left:361.2pt;margin-top:19.4pt;width:35.25pt;height:55.5pt;z-index:251689984;visibility:visible;mso-wrap-style:square;mso-wrap-distance-left:9pt;mso-wrap-distance-top:0;mso-wrap-distance-right:9pt;mso-wrap-distance-bottom:0;mso-position-horizontal:absolute;mso-position-horizontal-relative:text;mso-position-vertical:absolute;mso-position-vertical-relative:text;v-text-anchor:middle" o:gfxdata="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" adj="14741" fillcolor="#506329 [1638]" stroked="f">
                 <v:fill color2="#93b64c [3014]" rotate="t" angle="180" colors="0 #769535;52429f #9bc348;1 #9cc746" focus="100%" type="gradient">
                   <o:fill v:ext="view" type="gradientUnscaled"/>
                 </v:fill>
@@ -10586,7 +10586,7 @@
       <w:r>
         <w:rPr>
           <w:noProof/>
-          <w:lang w:val="es-ES" w:eastAsia="es-ES"/>
+          <w:lang w:eastAsia="es-PE"/>
         </w:rPr>
         <w:drawing>
           <wp:anchor distT="0" distB="0" distL="114300" distR="114300" simplePos="0" relativeHeight="251651584" behindDoc="0" locked="0" layoutInCell="1" allowOverlap="1" wp14:anchorId="667A1CCF" wp14:editId="75B03020">
@@ -10664,7 +10664,7 @@
       <w:r>
         <w:rPr>
           <w:noProof/>
-          <w:lang w:val="es-ES" w:eastAsia="es-ES"/>
+          <w:lang w:eastAsia="es-PE"/>
         </w:rPr>
         <mc:AlternateContent>
           <mc:Choice Requires="wps">
@@ -10768,7 +10768,7 @@
       <w:r>
         <w:rPr>
           <w:noProof/>
-          <w:lang w:val="es-ES" w:eastAsia="es-ES"/>
+          <w:lang w:eastAsia="es-PE"/>
         </w:rPr>
         <mc:AlternateContent>
           <mc:Choice Requires="wps">
@@ -10827,7 +10827,7 @@
           </mc:Choice>
           <mc:Fallback>
             <w:pict>
-              <v:shape w14:anchorId="082951E1" id="Flecha abajo 86" o:spid="_x0000_s1026" type="#_x0000_t67" style="position:absolute;margin-left:277.95pt;margin-top:288.45pt;width:49.5pt;height:65.25pt;rotation:9060132fd;z-index:251656704;visibility:visible;mso-wrap-style:square;mso-wrap-distance-left:9pt;mso-wrap-distance-top:0;mso-wrap-distance-right:9pt;mso-wrap-distance-bottom:0;mso-position-horizontal:absolute;mso-position-horizontal-relative:text;mso-position-vertical:absolute;mso-position-vertical-relative:text;v-text-anchor:middle" o:gfxdata="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" adj="13407" fillcolor="#506329 [1638]" stroked="f">
+              <v:shape w14:anchorId="390A2A02" id="Flecha abajo 86" o:spid="_x0000_s1026" type="#_x0000_t67" style="position:absolute;margin-left:277.95pt;margin-top:288.45pt;width:49.5pt;height:65.25pt;rotation:9060132fd;z-index:251656704;visibility:visible;mso-wrap-style:square;mso-wrap-distance-left:9pt;mso-wrap-distance-top:0;mso-wrap-distance-right:9pt;mso-wrap-distance-bottom:0;mso-position-horizontal:absolute;mso-position-horizontal-relative:text;mso-position-vertical:absolute;mso-position-vertical-relative:text;v-text-anchor:middle" o:gfxdata="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" adj="13407" fillcolor="#506329 [1638]" stroked="f">
                 <v:fill color2="#93b64c [3014]" rotate="t" angle="180" colors="0 #769535;52429f #9bc348;1 #9cc746" focus="100%" type="gradient">
                   <o:fill v:ext="view" type="gradientUnscaled"/>
                 </v:fill>
@@ -10933,7 +10933,7 @@
       <w:r>
         <w:rPr>
           <w:noProof/>
-          <w:lang w:val="es-ES" w:eastAsia="es-ES"/>
+          <w:lang w:eastAsia="es-PE"/>
         </w:rPr>
         <w:drawing>
           <wp:inline distT="0" distB="0" distL="0" distR="0" wp14:anchorId="2A5D483B" wp14:editId="10094736">
@@ -10995,7 +10995,7 @@
       <w:r>
         <w:rPr>
           <w:noProof/>
-          <w:lang w:val="es-ES" w:eastAsia="es-ES"/>
+          <w:lang w:eastAsia="es-PE"/>
         </w:rPr>
         <mc:AlternateContent>
           <mc:Choice Requires="wps">
@@ -11056,7 +11056,7 @@
           </mc:Choice>
           <mc:Fallback>
             <w:pict>
-              <v:shape w14:anchorId="7AEA864A" id="Flecha abajo 75" o:spid="_x0000_s1026" type="#_x0000_t67" style="position:absolute;margin-left:149.7pt;margin-top:12pt;width:50.25pt;height:47.25pt;z-index:251698176;visibility:visible;mso-wrap-style:square;mso-wrap-distance-left:9pt;mso-wrap-distance-top:0;mso-wrap-distance-right:9pt;mso-wrap-distance-bottom:0;mso-position-horizontal:absolute;mso-position-horizontal-relative:text;mso-position-vertical:absolute;mso-position-vertical-relative:text;v-text-anchor:middle" o:gfxdata="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" adj="10800" fillcolor="#4f81bd [3204]" strokecolor="#243f60 [1604]" strokeweight="2pt"/>
+              <v:shape w14:anchorId="0B7D7AC4" id="Flecha abajo 75" o:spid="_x0000_s1026" type="#_x0000_t67" style="position:absolute;margin-left:149.7pt;margin-top:12pt;width:50.25pt;height:47.25pt;z-index:251698176;visibility:visible;mso-wrap-style:square;mso-wrap-distance-left:9pt;mso-wrap-distance-top:0;mso-wrap-distance-right:9pt;mso-wrap-distance-bottom:0;mso-position-horizontal:absolute;mso-position-horizontal-relative:text;mso-position-vertical:absolute;mso-position-vertical-relative:text;v-text-anchor:middle" o:gfxdata="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" adj="10800" fillcolor="#4f81bd [3204]" strokecolor="#243f60 [1604]" strokeweight="2pt"/>
             </w:pict>
           </mc:Fallback>
         </mc:AlternateContent>
@@ -11077,7 +11077,7 @@
       <w:r>
         <w:rPr>
           <w:noProof/>
-          <w:lang w:val="es-ES" w:eastAsia="es-ES"/>
+          <w:lang w:eastAsia="es-PE"/>
         </w:rPr>
         <w:drawing>
           <wp:inline distT="0" distB="0" distL="0" distR="0" wp14:anchorId="1F3E9FA3" wp14:editId="41E2C594">
@@ -11139,7 +11139,7 @@
       <w:r>
         <w:rPr>
           <w:noProof/>
-          <w:lang w:val="es-ES" w:eastAsia="es-ES"/>
+          <w:lang w:eastAsia="es-PE"/>
         </w:rPr>
         <mc:AlternateContent>
           <mc:Choice Requires="wps">
@@ -11203,7 +11203,7 @@
           </mc:Choice>
           <mc:Fallback>
             <w:pict>
-              <v:shape w14:anchorId="24F55224" id="Flecha abajo 97" o:spid="_x0000_s1026" type="#_x0000_t67" style="position:absolute;margin-left:376.2pt;margin-top:14.3pt;width:21.75pt;height:96pt;z-index:251699200;visibility:visible;mso-wrap-style:square;mso-width-percent:0;mso-wrap-distance-left:9pt;mso-wrap-distance-top:0;mso-wrap-distance-right:9pt;mso-wrap-distance-bottom:0;mso-position-horizontal:absolute;mso-position-horizontal-relative:text;mso-position-vertical:absolute;mso-position-vertical-relative:text;mso-width-percent:0;mso-width-relative:margin;v-text-anchor:middle" o:gfxdata="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" adj="19153" fillcolor="#4f81bd [3204]" strokecolor="#243f60 [1604]" strokeweight="2pt"/>
+              <v:shape w14:anchorId="463A6F99" id="Flecha abajo 97" o:spid="_x0000_s1026" type="#_x0000_t67" style="position:absolute;margin-left:376.2pt;margin-top:14.3pt;width:21.75pt;height:96pt;z-index:251699200;visibility:visible;mso-wrap-style:square;mso-width-percent:0;mso-wrap-distance-left:9pt;mso-wrap-distance-top:0;mso-wrap-distance-right:9pt;mso-wrap-distance-bottom:0;mso-position-horizontal:absolute;mso-position-horizontal-relative:text;mso-position-vertical:absolute;mso-position-vertical-relative:text;mso-width-percent:0;mso-width-relative:margin;v-text-anchor:middle" o:gfxdata="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" adj="19153" fillcolor="#4f81bd [3204]" strokecolor="#243f60 [1604]" strokeweight="2pt"/>
             </w:pict>
           </mc:Fallback>
         </mc:AlternateContent>
@@ -11224,7 +11224,7 @@
       <w:r>
         <w:rPr>
           <w:noProof/>
-          <w:lang w:val="es-ES" w:eastAsia="es-ES"/>
+          <w:lang w:eastAsia="es-PE"/>
         </w:rPr>
         <w:drawing>
           <wp:inline distT="0" distB="0" distL="0" distR="0">
@@ -11327,7 +11327,7 @@
       <w:r>
         <w:rPr>
           <w:noProof/>
-          <w:lang w:val="es-ES" w:eastAsia="es-ES"/>
+          <w:lang w:eastAsia="es-PE"/>
         </w:rPr>
         <w:drawing>
           <wp:inline distT="0" distB="0" distL="0" distR="0">
@@ -11423,7 +11423,7 @@
       <w:r>
         <w:rPr>
           <w:noProof/>
-          <w:lang w:val="es-ES" w:eastAsia="es-ES"/>
+          <w:lang w:eastAsia="es-PE"/>
         </w:rPr>
         <w:drawing>
           <wp:inline distT="0" distB="0" distL="0" distR="0">
@@ -11474,6 +11474,179 @@
           </wp:inline>
         </w:drawing>
       </w:r>
+    </w:p>
+    <w:p>
+      <w:pPr>
+        <w:rPr>
+          <w:lang w:val="es-ES"/>
+        </w:rPr>
+      </w:pPr>
+    </w:p>
+    <w:p>
+      <w:pPr>
+        <w:rPr>
+          <w:lang w:val="es-ES"/>
+        </w:rPr>
+      </w:pPr>
+      <w:r>
+        <w:rPr>
+          <w:lang w:val="es-ES"/>
+        </w:rPr>
+        <w:lastRenderedPageBreak/>
+        <w:t>Esta es la pantalla de inicio de nuestra aplicación.</w:t>
+      </w:r>
+    </w:p>
+    <w:p>
+      <w:pPr>
+        <w:rPr>
+          <w:lang w:val="es-ES"/>
+        </w:rPr>
+      </w:pPr>
+      <w:r>
+        <w:rPr>
+          <w:noProof/>
+          <w:lang w:eastAsia="es-PE"/>
+        </w:rPr>
+        <w:drawing>
+          <wp:inline distT="0" distB="0" distL="0" distR="0" wp14:anchorId="4F427F26" wp14:editId="3AE78B6C">
+            <wp:extent cx="4048125" cy="6877050"/>
+            <wp:effectExtent l="0" t="0" r="9525" b="0"/>
+            <wp:docPr id="101" name="Imagen 101"/>
+            <wp:cNvGraphicFramePr>
+              <a:graphicFrameLocks xmlns:a="http://schemas.openxmlformats.org/drawingml/2006/main" noChangeAspect="1"/>
+            </wp:cNvGraphicFramePr>
+            <a:graphic xmlns:a="http://schemas.openxmlformats.org/drawingml/2006/main">
+              <a:graphicData uri="http://schemas.openxmlformats.org/drawingml/2006/picture">
+                <pic:pic xmlns:pic="http://schemas.openxmlformats.org/drawingml/2006/picture">
+                  <pic:nvPicPr>
+                    <pic:cNvPr id="1" name=""/>
+                    <pic:cNvPicPr/>
+                  </pic:nvPicPr>
+                  <pic:blipFill>
+                    <a:blip r:embed="rId54"/>
+                    <a:stretch>
+                      <a:fillRect/>
+                    </a:stretch>
+                  </pic:blipFill>
+                  <pic:spPr>
+                    <a:xfrm>
+                      <a:off x="0" y="0"/>
+                      <a:ext cx="4048125" cy="6877050"/>
+                    </a:xfrm>
+                    <a:prstGeom prst="rect">
+                      <a:avLst/>
+                    </a:prstGeom>
+                  </pic:spPr>
+                </pic:pic>
+              </a:graphicData>
+            </a:graphic>
+          </wp:inline>
+        </w:drawing>
+      </w:r>
+    </w:p>
+    <w:p>
+      <w:pPr>
+        <w:rPr>
+          <w:lang w:val="es-ES"/>
+        </w:rPr>
+      </w:pPr>
+    </w:p>
+    <w:p>
+      <w:pPr>
+        <w:rPr>
+          <w:lang w:val="es-ES"/>
+        </w:rPr>
+      </w:pPr>
+      <w:r>
+        <w:rPr>
+          <w:lang w:val="es-ES"/>
+        </w:rPr>
+        <w:t>Nueva interfaz de nuestra aplicación.</w:t>
+      </w:r>
+    </w:p>
+    <w:p>
+      <w:pPr>
+        <w:rPr>
+          <w:lang w:val="es-ES"/>
+        </w:rPr>
+      </w:pPr>
+      <w:r>
+        <w:rPr>
+          <w:noProof/>
+          <w:lang w:eastAsia="es-PE"/>
+        </w:rPr>
+        <w:lastRenderedPageBreak/>
+        <w:drawing>
+          <wp:inline distT="0" distB="0" distL="0" distR="0" wp14:anchorId="1B0052ED" wp14:editId="196105E5">
+            <wp:extent cx="4048125" cy="6972300"/>
+            <wp:effectExtent l="0" t="0" r="9525" b="0"/>
+            <wp:docPr id="100" name="Imagen 100"/>
+            <wp:cNvGraphicFramePr>
+              <a:graphicFrameLocks xmlns:a="http://schemas.openxmlformats.org/drawingml/2006/main" noChangeAspect="1"/>
+            </wp:cNvGraphicFramePr>
+            <a:graphic xmlns:a="http://schemas.openxmlformats.org/drawingml/2006/main">
+              <a:graphicData uri="http://schemas.openxmlformats.org/drawingml/2006/picture">
+                <pic:pic xmlns:pic="http://schemas.openxmlformats.org/drawingml/2006/picture">
+                  <pic:nvPicPr>
+                    <pic:cNvPr id="1" name=""/>
+                    <pic:cNvPicPr/>
+                  </pic:nvPicPr>
+                  <pic:blipFill>
+                    <a:blip r:embed="rId55"/>
+                    <a:stretch>
+                      <a:fillRect/>
+                    </a:stretch>
+                  </pic:blipFill>
+                  <pic:spPr>
+                    <a:xfrm>
+                      <a:off x="0" y="0"/>
+                      <a:ext cx="4048125" cy="6972300"/>
+                    </a:xfrm>
+                    <a:prstGeom prst="rect">
+                      <a:avLst/>
+                    </a:prstGeom>
+                  </pic:spPr>
+                </pic:pic>
+              </a:graphicData>
+            </a:graphic>
+          </wp:inline>
+        </w:drawing>
+      </w:r>
+    </w:p>
+    <w:p>
+      <w:pPr>
+        <w:rPr>
+          <w:lang w:val="es-ES"/>
+        </w:rPr>
+      </w:pPr>
+    </w:p>
+    <w:p>
+      <w:pPr>
+        <w:rPr>
+          <w:lang w:val="es-ES"/>
+        </w:rPr>
+      </w:pPr>
+    </w:p>
+    <w:p>
+      <w:pPr>
+        <w:rPr>
+          <w:lang w:val="es-ES"/>
+        </w:rPr>
+      </w:pPr>
+    </w:p>
+    <w:p>
+      <w:pPr>
+        <w:rPr>
+          <w:lang w:val="es-ES"/>
+        </w:rPr>
+      </w:pPr>
+      <w:r>
+        <w:rPr>
+          <w:lang w:val="es-ES"/>
+        </w:rPr>
+        <w:lastRenderedPageBreak/>
+        <w:t>Aquí le estamos agregando una ventana en donde podremos ingresar algunos imágenes con su audio</w:t>
+      </w:r>
       <w:bookmarkStart w:id="0" w:name="_GoBack"/>
       <w:bookmarkEnd w:id="0"/>
     </w:p>
@@ -11490,11 +11663,72 @@
           <w:lang w:val="es-ES"/>
         </w:rPr>
       </w:pPr>
-      <w:r>
-        <w:rPr>
-          <w:lang w:val="es-ES"/>
-        </w:rPr>
-        <w:lastRenderedPageBreak/>
+    </w:p>
+    <w:p>
+      <w:pPr>
+        <w:rPr>
+          <w:lang w:val="es-ES"/>
+        </w:rPr>
+      </w:pPr>
+      <w:r>
+        <w:rPr>
+          <w:noProof/>
+          <w:lang w:eastAsia="es-PE"/>
+        </w:rPr>
+        <w:drawing>
+          <wp:inline distT="0" distB="0" distL="0" distR="0" wp14:anchorId="66171296" wp14:editId="7CDA5663">
+            <wp:extent cx="3971925" cy="6877050"/>
+            <wp:effectExtent l="0" t="0" r="9525" b="0"/>
+            <wp:docPr id="102" name="Imagen 102"/>
+            <wp:cNvGraphicFramePr>
+              <a:graphicFrameLocks xmlns:a="http://schemas.openxmlformats.org/drawingml/2006/main" noChangeAspect="1"/>
+            </wp:cNvGraphicFramePr>
+            <a:graphic xmlns:a="http://schemas.openxmlformats.org/drawingml/2006/main">
+              <a:graphicData uri="http://schemas.openxmlformats.org/drawingml/2006/picture">
+                <pic:pic xmlns:pic="http://schemas.openxmlformats.org/drawingml/2006/picture">
+                  <pic:nvPicPr>
+                    <pic:cNvPr id="1" name=""/>
+                    <pic:cNvPicPr/>
+                  </pic:nvPicPr>
+                  <pic:blipFill>
+                    <a:blip r:embed="rId56"/>
+                    <a:stretch>
+                      <a:fillRect/>
+                    </a:stretch>
+                  </pic:blipFill>
+                  <pic:spPr>
+                    <a:xfrm>
+                      <a:off x="0" y="0"/>
+                      <a:ext cx="3971925" cy="6877050"/>
+                    </a:xfrm>
+                    <a:prstGeom prst="rect">
+                      <a:avLst/>
+                    </a:prstGeom>
+                  </pic:spPr>
+                </pic:pic>
+              </a:graphicData>
+            </a:graphic>
+          </wp:inline>
+        </w:drawing>
+      </w:r>
+    </w:p>
+    <w:p>
+      <w:pPr>
+        <w:rPr>
+          <w:lang w:val="es-ES"/>
+        </w:rPr>
+      </w:pPr>
+    </w:p>
+    <w:p>
+      <w:pPr>
+        <w:rPr>
+          <w:lang w:val="es-ES"/>
+        </w:rPr>
+      </w:pPr>
+      <w:r>
+        <w:rPr>
+          <w:lang w:val="es-ES"/>
+        </w:rPr>
         <w:br w:type="page"/>
       </w:r>
     </w:p>
@@ -11573,7 +11807,7 @@
       <w:r>
         <w:rPr>
           <w:noProof/>
-          <w:lang w:val="es-ES" w:eastAsia="es-ES"/>
+          <w:lang w:eastAsia="es-PE"/>
         </w:rPr>
         <mc:AlternateContent>
           <mc:Choice Requires="wps">
@@ -11680,7 +11914,7 @@
       <w:r>
         <w:rPr>
           <w:noProof/>
-          <w:lang w:val="es-ES" w:eastAsia="es-ES"/>
+          <w:lang w:eastAsia="es-PE"/>
         </w:rPr>
         <mc:AlternateContent>
           <mc:Choice Requires="wps">
@@ -11739,7 +11973,7 @@
           </mc:Choice>
           <mc:Fallback>
             <w:pict>
-              <v:shape w14:anchorId="5C30ABEE" id="Flecha abajo 88" o:spid="_x0000_s1026" type="#_x0000_t67" style="position:absolute;margin-left:155.7pt;margin-top:165.85pt;width:63pt;height:63pt;rotation:8107156fd;z-index:251661824;visibility:visible;mso-wrap-style:square;mso-wrap-distance-left:9pt;mso-wrap-distance-top:0;mso-wrap-distance-right:9pt;mso-wrap-distance-bottom:0;mso-position-horizontal:absolute;mso-position-horizontal-relative:text;mso-position-vertical:absolute;mso-position-vertical-relative:text;v-text-anchor:middle" o:gfxdata="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" adj="10800" fillcolor="#506329 [1638]" stroked="f">
+              <v:shape w14:anchorId="51161D2D" id="Flecha abajo 88" o:spid="_x0000_s1026" type="#_x0000_t67" style="position:absolute;margin-left:155.7pt;margin-top:165.85pt;width:63pt;height:63pt;rotation:8107156fd;z-index:251661824;visibility:visible;mso-wrap-style:square;mso-wrap-distance-left:9pt;mso-wrap-distance-top:0;mso-wrap-distance-right:9pt;mso-wrap-distance-bottom:0;mso-position-horizontal:absolute;mso-position-horizontal-relative:text;mso-position-vertical:absolute;mso-position-vertical-relative:text;v-text-anchor:middle" o:gfxdata="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" adj="10800" fillcolor="#506329 [1638]" stroked="f">
                 <v:fill color2="#93b64c [3014]" rotate="t" angle="180" colors="0 #769535;52429f #9bc348;1 #9cc746" focus="100%" type="gradient">
                   <o:fill v:ext="view" type="gradientUnscaled"/>
                 </v:fill>
@@ -11752,7 +11986,7 @@
       <w:r>
         <w:rPr>
           <w:noProof/>
-          <w:lang w:val="es-ES" w:eastAsia="es-ES"/>
+          <w:lang w:eastAsia="es-PE"/>
         </w:rPr>
         <w:drawing>
           <wp:anchor distT="0" distB="0" distL="114300" distR="114300" simplePos="0" relativeHeight="251653632" behindDoc="1" locked="0" layoutInCell="1" allowOverlap="1" wp14:anchorId="10DE186B" wp14:editId="335B78C5">
@@ -11794,7 +12028,7 @@
                     </pic:cNvPicPr>
                   </pic:nvPicPr>
                   <pic:blipFill>
-                    <a:blip r:embed="rId54">
+                    <a:blip r:embed="rId57">
                       <a:extLst>
                         <a:ext uri="{28A0092B-C50C-407E-A947-70E740481C1C}">
                           <a14:useLocalDpi xmlns:a14="http://schemas.microsoft.com/office/drawing/2010/main" val="0"/>
@@ -11904,7 +12138,7 @@
 
 <file path=word/numbering.xml><?xml version="1.0" encoding="utf-8"?>
 <w:numbering xmlns:wpc="http://schemas.microsoft.com/office/word/2010/wordprocessingCanvas" xmlns:mc="http://schemas.openxmlformats.org/markup-compatibility/2006" xmlns:o="urn:schemas-microsoft-com:office:office" xmlns:r="http://schemas.openxmlformats.org/officeDocument/2006/relationships" xmlns:m="http://schemas.openxmlformats.org/officeDocument/2006/math" xmlns:v="urn:schemas-microsoft-com:vml" xmlns:wp14="http://schemas.microsoft.com/office/word/2010/wordprocessingDrawing" xmlns:wp="http://schemas.openxmlformats.org/drawingml/2006/wordprocessingDrawing" xmlns:w10="urn:schemas-microsoft-com:office:word" xmlns:w="http://schemas.openxmlformats.org/wordprocessingml/2006/main" xmlns:w14="http://schemas.microsoft.com/office/word/2010/wordml" xmlns:w15="http://schemas.microsoft.com/office/word/2012/wordml" xmlns:wpg="http://schemas.microsoft.com/office/word/2010/wordprocessingGroup" xmlns:wpi="http://schemas.microsoft.com/office/word/2010/wordprocessingInk" xmlns:wne="http://schemas.microsoft.com/office/word/2006/wordml" xmlns:wps="http://schemas.microsoft.com/office/word/2010/wordprocessingShape" mc:Ignorable="w14 w15 wp14">
-  <w:abstractNum w:abstractNumId="0" w15:restartNumberingAfterBreak="0">
+  <w:abstractNum w:abstractNumId="0">
     <w:nsid w:val="626E5881"/>
     <w:multiLevelType w:val="hybridMultilevel"/>
     <w:tmpl w:val="2C9266AC"/>

</xml_diff>